<commit_message>
more read me work
</commit_message>
<xml_diff>
--- a/final/readme.docx
+++ b/final/readme.docx
@@ -4,13 +4,7 @@
   <w:body>
     <w:p>
       <w:r>
-        <w:t>Davidson Shahar – 203256128 –</w:t>
-      </w:r>
-      <w:r>
-        <w:rPr>
-          <w:rFonts w:hint="cs"/>
-        </w:rPr>
-        <w:t xml:space="preserve"> </w:t>
+        <w:t xml:space="preserve">Davidson Shahar – 203256128 – </w:t>
       </w:r>
       <w:hyperlink r:id="rId5" w:history="1">
         <w:r>
@@ -22,8 +16,13 @@
       </w:hyperlink>
     </w:p>
     <w:p>
-      <w:r>
-        <w:t xml:space="preserve">Sheffer Roee – XXX - </w:t>
+      <w:proofErr w:type="spellStart"/>
+      <w:r>
+        <w:t>Sheffer</w:t>
+      </w:r>
+      <w:proofErr w:type="spellEnd"/>
+      <w:r>
+        <w:t xml:space="preserve"> Roee – XXX - </w:t>
       </w:r>
       <w:hyperlink r:id="rId6" w:tgtFrame="_blank" w:history="1">
         <w:r>
@@ -101,7 +100,20 @@
     </w:p>
     <w:p>
       <w:r>
-        <w:t>Average success rate (over snps), 3-fold cross validation.</w:t>
+        <w:t xml:space="preserve">Average success rate (over </w:t>
+      </w:r>
+      <w:proofErr w:type="spellStart"/>
+      <w:r>
+        <w:t>snps</w:t>
+      </w:r>
+      <w:proofErr w:type="spellEnd"/>
+      <w:r>
+        <w:t>), 3-fold cross validation.</w:t>
+      </w:r>
+    </w:p>
+    <w:p>
+      <w:r>
+        <w:t>Each algorithm is descried in the future algorithm section.</w:t>
       </w:r>
     </w:p>
     <w:tbl>
@@ -121,6 +133,13 @@
         <w:tc>
           <w:tcPr>
             <w:tcW w:w="2430" w:type="dxa"/>
+            <w:tcBorders>
+              <w:top w:val="single" w:sz="4" w:space="0" w:color="auto"/>
+              <w:left w:val="single" w:sz="4" w:space="0" w:color="auto"/>
+              <w:bottom w:val="single" w:sz="4" w:space="0" w:color="auto"/>
+              <w:right w:val="single" w:sz="4" w:space="0" w:color="auto"/>
+            </w:tcBorders>
+            <w:hideMark/>
           </w:tcPr>
           <w:p>
             <w:r>
@@ -131,6 +150,13 @@
         <w:tc>
           <w:tcPr>
             <w:tcW w:w="901" w:type="dxa"/>
+            <w:tcBorders>
+              <w:top w:val="single" w:sz="4" w:space="0" w:color="auto"/>
+              <w:left w:val="single" w:sz="4" w:space="0" w:color="auto"/>
+              <w:bottom w:val="single" w:sz="4" w:space="0" w:color="auto"/>
+              <w:right w:val="single" w:sz="4" w:space="0" w:color="auto"/>
+            </w:tcBorders>
+            <w:hideMark/>
           </w:tcPr>
           <w:p>
             <w:r>
@@ -141,6 +167,13 @@
         <w:tc>
           <w:tcPr>
             <w:tcW w:w="809" w:type="dxa"/>
+            <w:tcBorders>
+              <w:top w:val="single" w:sz="4" w:space="0" w:color="auto"/>
+              <w:left w:val="single" w:sz="4" w:space="0" w:color="auto"/>
+              <w:bottom w:val="single" w:sz="4" w:space="0" w:color="auto"/>
+              <w:right w:val="single" w:sz="4" w:space="0" w:color="auto"/>
+            </w:tcBorders>
+            <w:hideMark/>
           </w:tcPr>
           <w:p>
             <w:r>
@@ -151,10 +184,17 @@
         <w:tc>
           <w:tcPr>
             <w:tcW w:w="5850" w:type="dxa"/>
+            <w:tcBorders>
+              <w:top w:val="single" w:sz="4" w:space="0" w:color="auto"/>
+              <w:left w:val="single" w:sz="4" w:space="0" w:color="auto"/>
+              <w:bottom w:val="single" w:sz="4" w:space="0" w:color="auto"/>
+              <w:right w:val="single" w:sz="4" w:space="0" w:color="auto"/>
+            </w:tcBorders>
+            <w:hideMark/>
           </w:tcPr>
           <w:p>
             <w:r>
-              <w:t>Notes</w:t>
+              <w:t>Best parameters</w:t>
             </w:r>
           </w:p>
         </w:tc>
@@ -163,6 +203,91 @@
         <w:tc>
           <w:tcPr>
             <w:tcW w:w="2430" w:type="dxa"/>
+            <w:tcBorders>
+              <w:top w:val="single" w:sz="4" w:space="0" w:color="auto"/>
+              <w:left w:val="single" w:sz="4" w:space="0" w:color="auto"/>
+              <w:bottom w:val="single" w:sz="4" w:space="0" w:color="auto"/>
+              <w:right w:val="single" w:sz="4" w:space="0" w:color="auto"/>
+            </w:tcBorders>
+            <w:hideMark/>
+          </w:tcPr>
+          <w:p>
+            <w:r>
+              <w:t xml:space="preserve">Boosted algorithm </w:t>
+            </w:r>
+          </w:p>
+        </w:tc>
+        <w:tc>
+          <w:tcPr>
+            <w:tcW w:w="901" w:type="dxa"/>
+            <w:tcBorders>
+              <w:top w:val="single" w:sz="4" w:space="0" w:color="auto"/>
+              <w:left w:val="single" w:sz="4" w:space="0" w:color="auto"/>
+              <w:bottom w:val="single" w:sz="4" w:space="0" w:color="auto"/>
+              <w:right w:val="single" w:sz="4" w:space="0" w:color="auto"/>
+            </w:tcBorders>
+          </w:tcPr>
+          <w:p/>
+        </w:tc>
+        <w:tc>
+          <w:tcPr>
+            <w:tcW w:w="809" w:type="dxa"/>
+            <w:tcBorders>
+              <w:top w:val="single" w:sz="4" w:space="0" w:color="auto"/>
+              <w:left w:val="single" w:sz="4" w:space="0" w:color="auto"/>
+              <w:bottom w:val="single" w:sz="4" w:space="0" w:color="auto"/>
+              <w:right w:val="single" w:sz="4" w:space="0" w:color="auto"/>
+            </w:tcBorders>
+          </w:tcPr>
+          <w:p/>
+        </w:tc>
+        <w:tc>
+          <w:tcPr>
+            <w:tcW w:w="5850" w:type="dxa"/>
+            <w:tcBorders>
+              <w:top w:val="single" w:sz="4" w:space="0" w:color="auto"/>
+              <w:left w:val="single" w:sz="4" w:space="0" w:color="auto"/>
+              <w:bottom w:val="single" w:sz="4" w:space="0" w:color="auto"/>
+              <w:right w:val="single" w:sz="4" w:space="0" w:color="auto"/>
+            </w:tcBorders>
+          </w:tcPr>
+          <w:p/>
+        </w:tc>
+      </w:tr>
+      <w:tr>
+        <w:tc>
+          <w:tcPr>
+            <w:tcW w:w="9990" w:type="dxa"/>
+            <w:gridSpan w:val="4"/>
+            <w:tcBorders>
+              <w:top w:val="single" w:sz="4" w:space="0" w:color="auto"/>
+              <w:left w:val="single" w:sz="4" w:space="0" w:color="auto"/>
+              <w:bottom w:val="single" w:sz="4" w:space="0" w:color="auto"/>
+              <w:right w:val="single" w:sz="4" w:space="0" w:color="auto"/>
+            </w:tcBorders>
+            <w:hideMark/>
+          </w:tcPr>
+          <w:p>
+            <w:pPr>
+              <w:jc w:val="center"/>
+            </w:pPr>
+            <w:r>
+              <w:t>Alternatives:</w:t>
+            </w:r>
+          </w:p>
+        </w:tc>
+      </w:tr>
+      <w:tr>
+        <w:tc>
+          <w:tcPr>
+            <w:tcW w:w="2430" w:type="dxa"/>
+            <w:tcBorders>
+              <w:top w:val="single" w:sz="4" w:space="0" w:color="auto"/>
+              <w:left w:val="single" w:sz="4" w:space="0" w:color="auto"/>
+              <w:bottom w:val="single" w:sz="4" w:space="0" w:color="auto"/>
+              <w:right w:val="single" w:sz="4" w:space="0" w:color="auto"/>
+            </w:tcBorders>
+            <w:hideMark/>
           </w:tcPr>
           <w:p>
             <w:r>
@@ -173,18 +298,36 @@
         <w:tc>
           <w:tcPr>
             <w:tcW w:w="901" w:type="dxa"/>
+            <w:tcBorders>
+              <w:top w:val="single" w:sz="4" w:space="0" w:color="auto"/>
+              <w:left w:val="single" w:sz="4" w:space="0" w:color="auto"/>
+              <w:bottom w:val="single" w:sz="4" w:space="0" w:color="auto"/>
+              <w:right w:val="single" w:sz="4" w:space="0" w:color="auto"/>
+            </w:tcBorders>
           </w:tcPr>
           <w:p/>
         </w:tc>
         <w:tc>
           <w:tcPr>
             <w:tcW w:w="809" w:type="dxa"/>
+            <w:tcBorders>
+              <w:top w:val="single" w:sz="4" w:space="0" w:color="auto"/>
+              <w:left w:val="single" w:sz="4" w:space="0" w:color="auto"/>
+              <w:bottom w:val="single" w:sz="4" w:space="0" w:color="auto"/>
+              <w:right w:val="single" w:sz="4" w:space="0" w:color="auto"/>
+            </w:tcBorders>
           </w:tcPr>
           <w:p/>
         </w:tc>
         <w:tc>
           <w:tcPr>
             <w:tcW w:w="5850" w:type="dxa"/>
+            <w:tcBorders>
+              <w:top w:val="single" w:sz="4" w:space="0" w:color="auto"/>
+              <w:left w:val="single" w:sz="4" w:space="0" w:color="auto"/>
+              <w:bottom w:val="single" w:sz="4" w:space="0" w:color="auto"/>
+              <w:right w:val="single" w:sz="4" w:space="0" w:color="auto"/>
+            </w:tcBorders>
           </w:tcPr>
           <w:p/>
         </w:tc>
@@ -193,6 +336,13 @@
         <w:tc>
           <w:tcPr>
             <w:tcW w:w="2430" w:type="dxa"/>
+            <w:tcBorders>
+              <w:top w:val="single" w:sz="4" w:space="0" w:color="auto"/>
+              <w:left w:val="single" w:sz="4" w:space="0" w:color="auto"/>
+              <w:bottom w:val="single" w:sz="4" w:space="0" w:color="auto"/>
+              <w:right w:val="single" w:sz="4" w:space="0" w:color="auto"/>
+            </w:tcBorders>
+            <w:hideMark/>
           </w:tcPr>
           <w:p>
             <w:r>
@@ -203,18 +353,36 @@
         <w:tc>
           <w:tcPr>
             <w:tcW w:w="901" w:type="dxa"/>
+            <w:tcBorders>
+              <w:top w:val="single" w:sz="4" w:space="0" w:color="auto"/>
+              <w:left w:val="single" w:sz="4" w:space="0" w:color="auto"/>
+              <w:bottom w:val="single" w:sz="4" w:space="0" w:color="auto"/>
+              <w:right w:val="single" w:sz="4" w:space="0" w:color="auto"/>
+            </w:tcBorders>
           </w:tcPr>
           <w:p/>
         </w:tc>
         <w:tc>
           <w:tcPr>
             <w:tcW w:w="809" w:type="dxa"/>
+            <w:tcBorders>
+              <w:top w:val="single" w:sz="4" w:space="0" w:color="auto"/>
+              <w:left w:val="single" w:sz="4" w:space="0" w:color="auto"/>
+              <w:bottom w:val="single" w:sz="4" w:space="0" w:color="auto"/>
+              <w:right w:val="single" w:sz="4" w:space="0" w:color="auto"/>
+            </w:tcBorders>
           </w:tcPr>
           <w:p/>
         </w:tc>
         <w:tc>
           <w:tcPr>
             <w:tcW w:w="5850" w:type="dxa"/>
+            <w:tcBorders>
+              <w:top w:val="single" w:sz="4" w:space="0" w:color="auto"/>
+              <w:left w:val="single" w:sz="4" w:space="0" w:color="auto"/>
+              <w:bottom w:val="single" w:sz="4" w:space="0" w:color="auto"/>
+              <w:right w:val="single" w:sz="4" w:space="0" w:color="auto"/>
+            </w:tcBorders>
           </w:tcPr>
           <w:p/>
         </w:tc>
@@ -223,6 +391,13 @@
         <w:tc>
           <w:tcPr>
             <w:tcW w:w="2430" w:type="dxa"/>
+            <w:tcBorders>
+              <w:top w:val="single" w:sz="4" w:space="0" w:color="auto"/>
+              <w:left w:val="single" w:sz="4" w:space="0" w:color="auto"/>
+              <w:bottom w:val="single" w:sz="4" w:space="0" w:color="auto"/>
+              <w:right w:val="single" w:sz="4" w:space="0" w:color="auto"/>
+            </w:tcBorders>
+            <w:hideMark/>
           </w:tcPr>
           <w:p>
             <w:r>
@@ -233,18 +408,36 @@
         <w:tc>
           <w:tcPr>
             <w:tcW w:w="901" w:type="dxa"/>
+            <w:tcBorders>
+              <w:top w:val="single" w:sz="4" w:space="0" w:color="auto"/>
+              <w:left w:val="single" w:sz="4" w:space="0" w:color="auto"/>
+              <w:bottom w:val="single" w:sz="4" w:space="0" w:color="auto"/>
+              <w:right w:val="single" w:sz="4" w:space="0" w:color="auto"/>
+            </w:tcBorders>
           </w:tcPr>
           <w:p/>
         </w:tc>
         <w:tc>
           <w:tcPr>
             <w:tcW w:w="809" w:type="dxa"/>
+            <w:tcBorders>
+              <w:top w:val="single" w:sz="4" w:space="0" w:color="auto"/>
+              <w:left w:val="single" w:sz="4" w:space="0" w:color="auto"/>
+              <w:bottom w:val="single" w:sz="4" w:space="0" w:color="auto"/>
+              <w:right w:val="single" w:sz="4" w:space="0" w:color="auto"/>
+            </w:tcBorders>
           </w:tcPr>
           <w:p/>
         </w:tc>
         <w:tc>
           <w:tcPr>
             <w:tcW w:w="5850" w:type="dxa"/>
+            <w:tcBorders>
+              <w:top w:val="single" w:sz="4" w:space="0" w:color="auto"/>
+              <w:left w:val="single" w:sz="4" w:space="0" w:color="auto"/>
+              <w:bottom w:val="single" w:sz="4" w:space="0" w:color="auto"/>
+              <w:right w:val="single" w:sz="4" w:space="0" w:color="auto"/>
+            </w:tcBorders>
           </w:tcPr>
           <w:p/>
         </w:tc>
@@ -253,6 +446,13 @@
         <w:tc>
           <w:tcPr>
             <w:tcW w:w="2430" w:type="dxa"/>
+            <w:tcBorders>
+              <w:top w:val="single" w:sz="4" w:space="0" w:color="auto"/>
+              <w:left w:val="single" w:sz="4" w:space="0" w:color="auto"/>
+              <w:bottom w:val="single" w:sz="4" w:space="0" w:color="auto"/>
+              <w:right w:val="single" w:sz="4" w:space="0" w:color="auto"/>
+            </w:tcBorders>
+            <w:hideMark/>
           </w:tcPr>
           <w:p>
             <w:r>
@@ -263,18 +463,36 @@
         <w:tc>
           <w:tcPr>
             <w:tcW w:w="901" w:type="dxa"/>
+            <w:tcBorders>
+              <w:top w:val="single" w:sz="4" w:space="0" w:color="auto"/>
+              <w:left w:val="single" w:sz="4" w:space="0" w:color="auto"/>
+              <w:bottom w:val="single" w:sz="4" w:space="0" w:color="auto"/>
+              <w:right w:val="single" w:sz="4" w:space="0" w:color="auto"/>
+            </w:tcBorders>
           </w:tcPr>
           <w:p/>
         </w:tc>
         <w:tc>
           <w:tcPr>
             <w:tcW w:w="809" w:type="dxa"/>
+            <w:tcBorders>
+              <w:top w:val="single" w:sz="4" w:space="0" w:color="auto"/>
+              <w:left w:val="single" w:sz="4" w:space="0" w:color="auto"/>
+              <w:bottom w:val="single" w:sz="4" w:space="0" w:color="auto"/>
+              <w:right w:val="single" w:sz="4" w:space="0" w:color="auto"/>
+            </w:tcBorders>
           </w:tcPr>
           <w:p/>
         </w:tc>
         <w:tc>
           <w:tcPr>
             <w:tcW w:w="5850" w:type="dxa"/>
+            <w:tcBorders>
+              <w:top w:val="single" w:sz="4" w:space="0" w:color="auto"/>
+              <w:left w:val="single" w:sz="4" w:space="0" w:color="auto"/>
+              <w:bottom w:val="single" w:sz="4" w:space="0" w:color="auto"/>
+              <w:right w:val="single" w:sz="4" w:space="0" w:color="auto"/>
+            </w:tcBorders>
           </w:tcPr>
           <w:p/>
         </w:tc>
@@ -283,28 +501,55 @@
         <w:tc>
           <w:tcPr>
             <w:tcW w:w="2430" w:type="dxa"/>
+            <w:tcBorders>
+              <w:top w:val="single" w:sz="4" w:space="0" w:color="auto"/>
+              <w:left w:val="single" w:sz="4" w:space="0" w:color="auto"/>
+              <w:bottom w:val="single" w:sz="4" w:space="0" w:color="auto"/>
+              <w:right w:val="single" w:sz="4" w:space="0" w:color="auto"/>
+            </w:tcBorders>
+            <w:hideMark/>
           </w:tcPr>
           <w:p>
+            <w:proofErr w:type="spellStart"/>
             <w:r>
               <w:t>Adaboost</w:t>
             </w:r>
+            <w:proofErr w:type="spellEnd"/>
           </w:p>
         </w:tc>
         <w:tc>
           <w:tcPr>
             <w:tcW w:w="901" w:type="dxa"/>
+            <w:tcBorders>
+              <w:top w:val="single" w:sz="4" w:space="0" w:color="auto"/>
+              <w:left w:val="single" w:sz="4" w:space="0" w:color="auto"/>
+              <w:bottom w:val="single" w:sz="4" w:space="0" w:color="auto"/>
+              <w:right w:val="single" w:sz="4" w:space="0" w:color="auto"/>
+            </w:tcBorders>
           </w:tcPr>
           <w:p/>
         </w:tc>
         <w:tc>
           <w:tcPr>
             <w:tcW w:w="809" w:type="dxa"/>
+            <w:tcBorders>
+              <w:top w:val="single" w:sz="4" w:space="0" w:color="auto"/>
+              <w:left w:val="single" w:sz="4" w:space="0" w:color="auto"/>
+              <w:bottom w:val="single" w:sz="4" w:space="0" w:color="auto"/>
+              <w:right w:val="single" w:sz="4" w:space="0" w:color="auto"/>
+            </w:tcBorders>
           </w:tcPr>
           <w:p/>
         </w:tc>
         <w:tc>
           <w:tcPr>
             <w:tcW w:w="5850" w:type="dxa"/>
+            <w:tcBorders>
+              <w:top w:val="single" w:sz="4" w:space="0" w:color="auto"/>
+              <w:left w:val="single" w:sz="4" w:space="0" w:color="auto"/>
+              <w:bottom w:val="single" w:sz="4" w:space="0" w:color="auto"/>
+              <w:right w:val="single" w:sz="4" w:space="0" w:color="auto"/>
+            </w:tcBorders>
           </w:tcPr>
           <w:p/>
         </w:tc>
@@ -316,28 +561,63 @@
         <w:tc>
           <w:tcPr>
             <w:tcW w:w="2430" w:type="dxa"/>
+            <w:tcBorders>
+              <w:top w:val="single" w:sz="4" w:space="0" w:color="auto"/>
+              <w:left w:val="single" w:sz="4" w:space="0" w:color="auto"/>
+              <w:bottom w:val="single" w:sz="4" w:space="0" w:color="auto"/>
+              <w:right w:val="single" w:sz="4" w:space="0" w:color="auto"/>
+            </w:tcBorders>
+            <w:hideMark/>
           </w:tcPr>
           <w:p>
+            <w:proofErr w:type="spellStart"/>
             <w:r>
-              <w:t>Histogram_alg + svm</w:t>
+              <w:t>Histogram_alg</w:t>
             </w:r>
+            <w:proofErr w:type="spellEnd"/>
+            <w:r>
+              <w:t xml:space="preserve"> + </w:t>
+            </w:r>
+            <w:proofErr w:type="spellStart"/>
+            <w:r>
+              <w:t>svm</w:t>
+            </w:r>
+            <w:proofErr w:type="spellEnd"/>
           </w:p>
         </w:tc>
         <w:tc>
           <w:tcPr>
             <w:tcW w:w="901" w:type="dxa"/>
+            <w:tcBorders>
+              <w:top w:val="single" w:sz="4" w:space="0" w:color="auto"/>
+              <w:left w:val="single" w:sz="4" w:space="0" w:color="auto"/>
+              <w:bottom w:val="single" w:sz="4" w:space="0" w:color="auto"/>
+              <w:right w:val="single" w:sz="4" w:space="0" w:color="auto"/>
+            </w:tcBorders>
           </w:tcPr>
           <w:p/>
         </w:tc>
         <w:tc>
           <w:tcPr>
             <w:tcW w:w="809" w:type="dxa"/>
+            <w:tcBorders>
+              <w:top w:val="single" w:sz="4" w:space="0" w:color="auto"/>
+              <w:left w:val="single" w:sz="4" w:space="0" w:color="auto"/>
+              <w:bottom w:val="single" w:sz="4" w:space="0" w:color="auto"/>
+              <w:right w:val="single" w:sz="4" w:space="0" w:color="auto"/>
+            </w:tcBorders>
           </w:tcPr>
           <w:p/>
         </w:tc>
         <w:tc>
           <w:tcPr>
             <w:tcW w:w="5850" w:type="dxa"/>
+            <w:tcBorders>
+              <w:top w:val="single" w:sz="4" w:space="0" w:color="auto"/>
+              <w:left w:val="single" w:sz="4" w:space="0" w:color="auto"/>
+              <w:bottom w:val="single" w:sz="4" w:space="0" w:color="auto"/>
+              <w:right w:val="single" w:sz="4" w:space="0" w:color="auto"/>
+            </w:tcBorders>
           </w:tcPr>
           <w:p/>
         </w:tc>
@@ -366,12 +646,71 @@
         <w:pStyle w:val="ListParagraph"/>
         <w:numPr>
           <w:ilvl w:val="0"/>
-          <w:numId w:val="1"/>
-        </w:numPr>
-        <w:bidi w:val="0"/>
-      </w:pPr>
-      <w:r>
-        <w:t>3-Cross-validation. 0-1 los function. Success of algorithm is avg of all snp's success.</w:t>
+          <w:numId w:val="2"/>
+        </w:numPr>
+        <w:bidi w:val="0"/>
+        <w:spacing w:line="256" w:lineRule="auto"/>
+      </w:pPr>
+      <w:r>
+        <w:t>Evaluating the algorithms:</w:t>
+      </w:r>
+    </w:p>
+    <w:p>
+      <w:pPr>
+        <w:pStyle w:val="ListParagraph"/>
+        <w:numPr>
+          <w:ilvl w:val="1"/>
+          <w:numId w:val="2"/>
+        </w:numPr>
+        <w:bidi w:val="0"/>
+        <w:spacing w:line="256" w:lineRule="auto"/>
+      </w:pPr>
+      <w:r>
+        <w:t xml:space="preserve">Success of single </w:t>
+      </w:r>
+      <w:proofErr w:type="spellStart"/>
+      <w:r>
+        <w:t>snp</w:t>
+      </w:r>
+      <w:proofErr w:type="spellEnd"/>
+      <w:r>
+        <w:t xml:space="preserve"> prediction over all test samples: 0-1 loss function, comparing prediction with ground-truth.</w:t>
+      </w:r>
+    </w:p>
+    <w:p>
+      <w:pPr>
+        <w:pStyle w:val="ListParagraph"/>
+        <w:numPr>
+          <w:ilvl w:val="1"/>
+          <w:numId w:val="2"/>
+        </w:numPr>
+        <w:bidi w:val="0"/>
+        <w:spacing w:line="256" w:lineRule="auto"/>
+      </w:pPr>
+      <w:r>
+        <w:t xml:space="preserve">Success rate of algorithm: average of success rate of all </w:t>
+      </w:r>
+      <w:proofErr w:type="spellStart"/>
+      <w:r>
+        <w:t>snps</w:t>
+      </w:r>
+      <w:proofErr w:type="spellEnd"/>
+      <w:r>
+        <w:t>.</w:t>
+      </w:r>
+    </w:p>
+    <w:p>
+      <w:pPr>
+        <w:pStyle w:val="ListParagraph"/>
+        <w:numPr>
+          <w:ilvl w:val="1"/>
+          <w:numId w:val="2"/>
+        </w:numPr>
+        <w:bidi w:val="0"/>
+        <w:spacing w:line="256" w:lineRule="auto"/>
+      </w:pPr>
+      <w:r>
+        <w:t>Using 3-fold cross validation.</w:t>
       </w:r>
     </w:p>
     <w:p>
@@ -379,12 +718,106 @@
         <w:pStyle w:val="ListParagraph"/>
         <w:numPr>
           <w:ilvl w:val="0"/>
-          <w:numId w:val="1"/>
-        </w:numPr>
-        <w:bidi w:val="0"/>
-      </w:pPr>
-      <w:r>
-        <w:t>Boosting: algorithm per snp</w:t>
+          <w:numId w:val="2"/>
+        </w:numPr>
+        <w:bidi w:val="0"/>
+        <w:spacing w:line="256" w:lineRule="auto"/>
+      </w:pPr>
+      <w:proofErr w:type="gramStart"/>
+      <w:r>
+        <w:t>part</w:t>
+      </w:r>
+      <w:proofErr w:type="gramEnd"/>
+      <w:r>
+        <w:t xml:space="preserve"> 1: implement and tune several different algorithm.</w:t>
+      </w:r>
+    </w:p>
+    <w:p>
+      <w:pPr>
+        <w:pStyle w:val="ListParagraph"/>
+        <w:numPr>
+          <w:ilvl w:val="1"/>
+          <w:numId w:val="2"/>
+        </w:numPr>
+        <w:bidi w:val="0"/>
+        <w:spacing w:line="256" w:lineRule="auto"/>
+      </w:pPr>
+      <w:r>
+        <w:t xml:space="preserve">Using the same algorithm and same parameters </w:t>
+      </w:r>
+      <w:proofErr w:type="spellStart"/>
+      <w:r>
+        <w:t>over all</w:t>
+      </w:r>
+      <w:proofErr w:type="spellEnd"/>
+      <w:r>
+        <w:t xml:space="preserve"> </w:t>
+      </w:r>
+      <w:proofErr w:type="spellStart"/>
+      <w:r>
+        <w:t>snps</w:t>
+      </w:r>
+      <w:proofErr w:type="spellEnd"/>
+      <w:r>
+        <w:t xml:space="preserve">, training 300 models (for each </w:t>
+      </w:r>
+      <w:proofErr w:type="spellStart"/>
+      <w:r>
+        <w:t>snp</w:t>
+      </w:r>
+      <w:proofErr w:type="spellEnd"/>
+      <w:r>
+        <w:t>).</w:t>
+      </w:r>
+    </w:p>
+    <w:p>
+      <w:pPr>
+        <w:pStyle w:val="ListParagraph"/>
+        <w:numPr>
+          <w:ilvl w:val="1"/>
+          <w:numId w:val="2"/>
+        </w:numPr>
+        <w:bidi w:val="0"/>
+        <w:spacing w:line="256" w:lineRule="auto"/>
+      </w:pPr>
+      <w:r>
+        <w:t>Check the success rate of the algorithm.</w:t>
+      </w:r>
+    </w:p>
+    <w:p>
+      <w:pPr>
+        <w:pStyle w:val="ListParagraph"/>
+        <w:numPr>
+          <w:ilvl w:val="1"/>
+          <w:numId w:val="2"/>
+        </w:numPr>
+        <w:bidi w:val="0"/>
+        <w:spacing w:line="256" w:lineRule="auto"/>
+      </w:pPr>
+      <w:r>
+        <w:t>Search for best parameters.</w:t>
+      </w:r>
+    </w:p>
+    <w:p>
+      <w:pPr>
+        <w:pStyle w:val="ListParagraph"/>
+        <w:numPr>
+          <w:ilvl w:val="1"/>
+          <w:numId w:val="2"/>
+        </w:numPr>
+        <w:bidi w:val="0"/>
+        <w:spacing w:line="256" w:lineRule="auto"/>
+      </w:pPr>
+      <w:r>
+        <w:t xml:space="preserve">Examine the success rare histogram of the different </w:t>
+      </w:r>
+      <w:proofErr w:type="spellStart"/>
+      <w:r>
+        <w:t>snps</w:t>
+      </w:r>
+      <w:proofErr w:type="spellEnd"/>
+      <w:r>
+        <w:t>.</w:t>
       </w:r>
     </w:p>
     <w:p>
@@ -392,38 +825,317 @@
         <w:pStyle w:val="ListParagraph"/>
         <w:numPr>
           <w:ilvl w:val="0"/>
-          <w:numId w:val="1"/>
-        </w:numPr>
-        <w:bidi w:val="0"/>
-      </w:pPr>
-      <w:r>
-        <w:t>Analysis:</w:t>
-      </w:r>
-    </w:p>
-    <w:p>
-      <w:pPr>
-        <w:pStyle w:val="ListParagraph"/>
-        <w:numPr>
-          <w:ilvl w:val="1"/>
-          <w:numId w:val="1"/>
-        </w:numPr>
-        <w:bidi w:val="0"/>
-      </w:pPr>
-      <w:r>
-        <w:t>Corelations with other snp</w:t>
-      </w:r>
-    </w:p>
-    <w:p>
-      <w:pPr>
-        <w:pStyle w:val="ListParagraph"/>
-        <w:numPr>
-          <w:ilvl w:val="1"/>
-          <w:numId w:val="1"/>
-        </w:numPr>
-        <w:bidi w:val="0"/>
-      </w:pPr>
-      <w:r>
-        <w:t>Some snp's are hard for every algorithm</w:t>
+          <w:numId w:val="2"/>
+        </w:numPr>
+        <w:bidi w:val="0"/>
+        <w:spacing w:line="256" w:lineRule="auto"/>
+      </w:pPr>
+      <w:proofErr w:type="gramStart"/>
+      <w:r>
+        <w:t>part</w:t>
+      </w:r>
+      <w:proofErr w:type="gramEnd"/>
+      <w:r>
+        <w:t xml:space="preserve"> 2: Boosting.</w:t>
+      </w:r>
+    </w:p>
+    <w:p>
+      <w:pPr>
+        <w:pStyle w:val="ListParagraph"/>
+        <w:numPr>
+          <w:ilvl w:val="1"/>
+          <w:numId w:val="2"/>
+        </w:numPr>
+        <w:bidi w:val="0"/>
+        <w:spacing w:line="256" w:lineRule="auto"/>
+      </w:pPr>
+      <w:r>
+        <w:t xml:space="preserve">For each </w:t>
+      </w:r>
+      <w:proofErr w:type="spellStart"/>
+      <w:r>
+        <w:t>snp</w:t>
+      </w:r>
+      <w:proofErr w:type="spellEnd"/>
+      <w:r>
+        <w:t xml:space="preserve">, we can train models using many algorithms from part 1. </w:t>
+      </w:r>
+    </w:p>
+    <w:p>
+      <w:pPr>
+        <w:pStyle w:val="ListParagraph"/>
+        <w:numPr>
+          <w:ilvl w:val="1"/>
+          <w:numId w:val="2"/>
+        </w:numPr>
+        <w:bidi w:val="0"/>
+        <w:spacing w:line="256" w:lineRule="auto"/>
+      </w:pPr>
+      <w:r>
+        <w:t xml:space="preserve">Examining the success rate of different algorithms, we noticed that for some </w:t>
+      </w:r>
+      <w:proofErr w:type="spellStart"/>
+      <w:r>
+        <w:t>snps</w:t>
+      </w:r>
+      <w:proofErr w:type="spellEnd"/>
+      <w:r>
+        <w:t xml:space="preserve"> algorithm A is giving better results (3-fold validation), and for some it would be B.</w:t>
+      </w:r>
+    </w:p>
+    <w:p>
+      <w:pPr>
+        <w:pStyle w:val="ListParagraph"/>
+        <w:numPr>
+          <w:ilvl w:val="1"/>
+          <w:numId w:val="2"/>
+        </w:numPr>
+        <w:bidi w:val="0"/>
+        <w:spacing w:line="256" w:lineRule="auto"/>
+      </w:pPr>
+      <w:r>
+        <w:t xml:space="preserve">The final model is taking the best model and best parameters for each </w:t>
+      </w:r>
+      <w:proofErr w:type="spellStart"/>
+      <w:r>
+        <w:t>snp</w:t>
+      </w:r>
+      <w:proofErr w:type="spellEnd"/>
+      <w:r>
+        <w:t>.</w:t>
+      </w:r>
+    </w:p>
+    <w:p>
+      <w:pPr>
+        <w:pStyle w:val="ListParagraph"/>
+        <w:numPr>
+          <w:ilvl w:val="1"/>
+          <w:numId w:val="2"/>
+        </w:numPr>
+        <w:bidi w:val="0"/>
+        <w:spacing w:line="256" w:lineRule="auto"/>
+      </w:pPr>
+      <w:r>
+        <w:t xml:space="preserve">We didn’t have time to implement the next step – better boosting: for example, for each </w:t>
+      </w:r>
+      <w:proofErr w:type="spellStart"/>
+      <w:r>
+        <w:t>snp</w:t>
+      </w:r>
+      <w:proofErr w:type="spellEnd"/>
+      <w:r>
+        <w:t xml:space="preserve"> train many models, and performing </w:t>
+      </w:r>
+      <w:proofErr w:type="spellStart"/>
+      <w:r>
+        <w:t>adaboost</w:t>
+      </w:r>
+      <w:proofErr w:type="spellEnd"/>
+      <w:r>
+        <w:t xml:space="preserve"> on </w:t>
+      </w:r>
+      <w:r>
+        <w:lastRenderedPageBreak/>
+        <w:t xml:space="preserve">them. </w:t>
+      </w:r>
+      <w:proofErr w:type="gramStart"/>
+      <w:r>
+        <w:t>Our the</w:t>
+      </w:r>
+      <w:proofErr w:type="gramEnd"/>
+      <w:r>
+        <w:t xml:space="preserve"> code framework absolutely enable it, create unify API for each model class.</w:t>
+      </w:r>
+    </w:p>
+    <w:p>
+      <w:pPr>
+        <w:pStyle w:val="ListParagraph"/>
+        <w:numPr>
+          <w:ilvl w:val="0"/>
+          <w:numId w:val="2"/>
+        </w:numPr>
+        <w:bidi w:val="0"/>
+        <w:spacing w:line="256" w:lineRule="auto"/>
+      </w:pPr>
+      <w:r>
+        <w:t>Analysis of data:</w:t>
+      </w:r>
+    </w:p>
+    <w:p>
+      <w:pPr>
+        <w:pStyle w:val="ListParagraph"/>
+        <w:numPr>
+          <w:ilvl w:val="1"/>
+          <w:numId w:val="2"/>
+        </w:numPr>
+        <w:bidi w:val="0"/>
+        <w:spacing w:line="256" w:lineRule="auto"/>
+      </w:pPr>
+      <w:r>
+        <w:t xml:space="preserve">At the beginning we check for correlation (0-1 loss function) between each missing </w:t>
+      </w:r>
+      <w:proofErr w:type="spellStart"/>
+      <w:r>
+        <w:t>snp</w:t>
+      </w:r>
+      <w:proofErr w:type="spellEnd"/>
+      <w:r>
+        <w:t xml:space="preserve">, and all other (~165k). For each missing </w:t>
+      </w:r>
+      <w:proofErr w:type="spellStart"/>
+      <w:r>
+        <w:t>snp</w:t>
+      </w:r>
+      <w:proofErr w:type="spellEnd"/>
+      <w:r>
+        <w:t xml:space="preserve">, we sorted the indexes of the best correlated </w:t>
+      </w:r>
+      <w:proofErr w:type="spellStart"/>
+      <w:r>
+        <w:t>snps</w:t>
+      </w:r>
+      <w:proofErr w:type="spellEnd"/>
+      <w:r>
+        <w:t xml:space="preserve">. </w:t>
+      </w:r>
+    </w:p>
+    <w:p>
+      <w:pPr>
+        <w:pStyle w:val="ListParagraph"/>
+        <w:numPr>
+          <w:ilvl w:val="1"/>
+          <w:numId w:val="2"/>
+        </w:numPr>
+        <w:bidi w:val="0"/>
+        <w:spacing w:line="256" w:lineRule="auto"/>
+      </w:pPr>
+      <w:r>
+        <w:t xml:space="preserve">It gave us a strong indication that missing </w:t>
+      </w:r>
+      <w:proofErr w:type="spellStart"/>
+      <w:r>
+        <w:t>snp</w:t>
+      </w:r>
+      <w:proofErr w:type="spellEnd"/>
+      <w:r>
+        <w:t xml:space="preserve"> is correlated mostly with </w:t>
+      </w:r>
+      <w:proofErr w:type="spellStart"/>
+      <w:proofErr w:type="gramStart"/>
+      <w:r>
+        <w:t>it's</w:t>
+      </w:r>
+      <w:proofErr w:type="spellEnd"/>
+      <w:proofErr w:type="gramEnd"/>
+      <w:r>
+        <w:t xml:space="preserve"> near environment. This was very important for the running time of the </w:t>
+      </w:r>
+      <w:proofErr w:type="gramStart"/>
+      <w:r>
+        <w:t>algorithms  -</w:t>
+      </w:r>
+      <w:proofErr w:type="gramEnd"/>
+      <w:r>
+        <w:t xml:space="preserve"> ignoring far </w:t>
+      </w:r>
+      <w:proofErr w:type="spellStart"/>
+      <w:r>
+        <w:t>snps</w:t>
+      </w:r>
+      <w:proofErr w:type="spellEnd"/>
+      <w:r>
+        <w:t>. It also gave us an estimation of what is "far".</w:t>
+      </w:r>
+    </w:p>
+    <w:p>
+      <w:pPr>
+        <w:pStyle w:val="ListParagraph"/>
+        <w:numPr>
+          <w:ilvl w:val="0"/>
+          <w:numId w:val="2"/>
+        </w:numPr>
+        <w:bidi w:val="0"/>
+        <w:spacing w:line="256" w:lineRule="auto"/>
+      </w:pPr>
+      <w:r>
+        <w:t xml:space="preserve">Large group of </w:t>
+      </w:r>
+      <w:proofErr w:type="spellStart"/>
+      <w:r>
+        <w:t>snp's</w:t>
+      </w:r>
+      <w:proofErr w:type="spellEnd"/>
+      <w:r>
+        <w:t xml:space="preserve"> were hard to predict for every algorithm we tried. </w:t>
+      </w:r>
+      <w:proofErr w:type="gramStart"/>
+      <w:r>
+        <w:t>( &lt;</w:t>
+      </w:r>
+      <w:proofErr w:type="gramEnd"/>
+      <w:r>
+        <w:t xml:space="preserve"> 60%).</w:t>
+      </w:r>
+      <w:r>
+        <w:tab/>
+      </w:r>
+    </w:p>
+    <w:p>
+      <w:pPr>
+        <w:pStyle w:val="ListParagraph"/>
+        <w:numPr>
+          <w:ilvl w:val="1"/>
+          <w:numId w:val="2"/>
+        </w:numPr>
+        <w:bidi w:val="0"/>
+        <w:spacing w:line="256" w:lineRule="auto"/>
+      </w:pPr>
+      <w:r>
+        <w:t xml:space="preserve">At the end we tried developing algorithm specifically for this subset of </w:t>
+      </w:r>
+      <w:proofErr w:type="spellStart"/>
+      <w:r>
+        <w:t>snps</w:t>
+      </w:r>
+      <w:proofErr w:type="spellEnd"/>
+      <w:r>
+        <w:t>.</w:t>
+      </w:r>
+    </w:p>
+    <w:p>
+      <w:pPr>
+        <w:pStyle w:val="ListParagraph"/>
+        <w:numPr>
+          <w:ilvl w:val="1"/>
+          <w:numId w:val="2"/>
+        </w:numPr>
+        <w:bidi w:val="0"/>
+        <w:spacing w:line="256" w:lineRule="auto"/>
+      </w:pPr>
+      <w:r>
+        <w:t xml:space="preserve">Without significant improving. </w:t>
+      </w:r>
+    </w:p>
+    <w:p>
+      <w:pPr>
+        <w:pStyle w:val="ListParagraph"/>
+        <w:numPr>
+          <w:ilvl w:val="1"/>
+          <w:numId w:val="2"/>
+        </w:numPr>
+        <w:bidi w:val="0"/>
+        <w:spacing w:line="256" w:lineRule="auto"/>
+      </w:pPr>
+      <w:r>
+        <w:t xml:space="preserve">We wonder if it is due to not successful feature selection, or due to randomness in those </w:t>
+      </w:r>
+      <w:proofErr w:type="spellStart"/>
+      <w:r>
+        <w:t>snps</w:t>
+      </w:r>
+      <w:proofErr w:type="spellEnd"/>
+      <w:r>
+        <w:t xml:space="preserve"> values.</w:t>
       </w:r>
     </w:p>
     <w:p>
@@ -436,7 +1148,7 @@
         <w:rPr>
           <w:u w:val="single"/>
         </w:rPr>
-        <w:t>Algorithms</w:t>
+        <w:t>Algorithms Description:</w:t>
       </w:r>
     </w:p>
     <w:p>
@@ -444,9 +1156,10 @@
         <w:pStyle w:val="ListParagraph"/>
         <w:numPr>
           <w:ilvl w:val="0"/>
-          <w:numId w:val="1"/>
-        </w:numPr>
-        <w:bidi w:val="0"/>
+          <w:numId w:val="2"/>
+        </w:numPr>
+        <w:bidi w:val="0"/>
+        <w:spacing w:line="256" w:lineRule="auto"/>
       </w:pPr>
       <w:r>
         <w:t xml:space="preserve">K-Nearest Neighbors: </w:t>
@@ -457,48 +1170,116 @@
         <w:pStyle w:val="ListParagraph"/>
         <w:numPr>
           <w:ilvl w:val="1"/>
-          <w:numId w:val="1"/>
-        </w:numPr>
-        <w:bidi w:val="0"/>
-      </w:pPr>
-      <w:r>
-        <w:t>Predict snp i of person j: find the k nearest neighbors (L2 norm) from training set. Prediction according to their label.</w:t>
-      </w:r>
-    </w:p>
-    <w:p>
-      <w:pPr>
-        <w:pStyle w:val="ListParagraph"/>
-        <w:numPr>
-          <w:ilvl w:val="1"/>
-          <w:numId w:val="1"/>
-        </w:numPr>
-        <w:bidi w:val="0"/>
-      </w:pPr>
-      <w:r>
-        <w:t>Vector representation of missing snp: vector of 100 snp's before it, and 100 after it.</w:t>
-      </w:r>
-    </w:p>
-    <w:p>
-      <w:pPr>
-        <w:pStyle w:val="ListParagraph"/>
-        <w:numPr>
-          <w:ilvl w:val="1"/>
-          <w:numId w:val="1"/>
-        </w:numPr>
-        <w:bidi w:val="0"/>
-      </w:pPr>
-      <w:r>
-        <w:t xml:space="preserve">We found that snps has local affection on other snps (correlations). Thus, we want the closest snp's to affect the most on the missing one. The algorithm multiply the vector with 1-d Gaussian, weighting the near snps. </w:t>
-      </w:r>
-    </w:p>
-    <w:p>
-      <w:pPr>
-        <w:pStyle w:val="ListParagraph"/>
-        <w:numPr>
-          <w:ilvl w:val="1"/>
-          <w:numId w:val="1"/>
-        </w:numPr>
-        <w:bidi w:val="0"/>
+          <w:numId w:val="2"/>
+        </w:numPr>
+        <w:bidi w:val="0"/>
+        <w:spacing w:line="256" w:lineRule="auto"/>
+      </w:pPr>
+      <w:r>
+        <w:t xml:space="preserve">Predict </w:t>
+      </w:r>
+      <w:proofErr w:type="spellStart"/>
+      <w:r>
+        <w:t>snp</w:t>
+      </w:r>
+      <w:proofErr w:type="spellEnd"/>
+      <w:r>
+        <w:t xml:space="preserve"> </w:t>
+      </w:r>
+      <w:proofErr w:type="spellStart"/>
+      <w:r>
+        <w:t>i</w:t>
+      </w:r>
+      <w:proofErr w:type="spellEnd"/>
+      <w:r>
+        <w:t xml:space="preserve"> of person j: find the k nearest neighbors (L2 norm) from training set. Prediction according to their label.</w:t>
+      </w:r>
+    </w:p>
+    <w:p>
+      <w:pPr>
+        <w:pStyle w:val="ListParagraph"/>
+        <w:numPr>
+          <w:ilvl w:val="1"/>
+          <w:numId w:val="2"/>
+        </w:numPr>
+        <w:bidi w:val="0"/>
+        <w:spacing w:line="256" w:lineRule="auto"/>
+      </w:pPr>
+      <w:r>
+        <w:t xml:space="preserve">Vector representation of missing </w:t>
+      </w:r>
+      <w:proofErr w:type="spellStart"/>
+      <w:r>
+        <w:t>snp</w:t>
+      </w:r>
+      <w:proofErr w:type="spellEnd"/>
+      <w:r>
+        <w:t xml:space="preserve">: vector of 100 </w:t>
+      </w:r>
+      <w:proofErr w:type="spellStart"/>
+      <w:r>
+        <w:t>snp's</w:t>
+      </w:r>
+      <w:proofErr w:type="spellEnd"/>
+      <w:r>
+        <w:t xml:space="preserve"> before it, and 100 after it.</w:t>
+      </w:r>
+    </w:p>
+    <w:p>
+      <w:pPr>
+        <w:pStyle w:val="ListParagraph"/>
+        <w:numPr>
+          <w:ilvl w:val="1"/>
+          <w:numId w:val="2"/>
+        </w:numPr>
+        <w:bidi w:val="0"/>
+        <w:spacing w:line="256" w:lineRule="auto"/>
+      </w:pPr>
+      <w:r>
+        <w:t xml:space="preserve">We found that </w:t>
+      </w:r>
+      <w:proofErr w:type="spellStart"/>
+      <w:r>
+        <w:t>snps</w:t>
+      </w:r>
+      <w:proofErr w:type="spellEnd"/>
+      <w:r>
+        <w:t xml:space="preserve"> has local affection on other </w:t>
+      </w:r>
+      <w:proofErr w:type="spellStart"/>
+      <w:r>
+        <w:t>snps</w:t>
+      </w:r>
+      <w:proofErr w:type="spellEnd"/>
+      <w:r>
+        <w:t xml:space="preserve"> (correlations). Thus, we want the closest </w:t>
+      </w:r>
+      <w:proofErr w:type="spellStart"/>
+      <w:r>
+        <w:t>snp's</w:t>
+      </w:r>
+      <w:proofErr w:type="spellEnd"/>
+      <w:r>
+        <w:t xml:space="preserve"> to affect the most on the missing one. The algorithm multiply the vector with 1-d Gaussian, weighting the near </w:t>
+      </w:r>
+      <w:proofErr w:type="spellStart"/>
+      <w:r>
+        <w:t>snps</w:t>
+      </w:r>
+      <w:proofErr w:type="spellEnd"/>
+      <w:r>
+        <w:t xml:space="preserve">. </w:t>
+      </w:r>
+    </w:p>
+    <w:p>
+      <w:pPr>
+        <w:pStyle w:val="ListParagraph"/>
+        <w:numPr>
+          <w:ilvl w:val="1"/>
+          <w:numId w:val="2"/>
+        </w:numPr>
+        <w:bidi w:val="0"/>
+        <w:spacing w:line="256" w:lineRule="auto"/>
       </w:pPr>
       <w:r>
         <w:t>Parameters:</w:t>
@@ -509,9 +1290,10 @@
         <w:pStyle w:val="ListParagraph"/>
         <w:numPr>
           <w:ilvl w:val="2"/>
-          <w:numId w:val="1"/>
-        </w:numPr>
-        <w:bidi w:val="0"/>
+          <w:numId w:val="2"/>
+        </w:numPr>
+        <w:bidi w:val="0"/>
+        <w:spacing w:line="256" w:lineRule="auto"/>
       </w:pPr>
       <w:r>
         <w:t>K – for KNN</w:t>
@@ -522,22 +1304,29 @@
         <w:pStyle w:val="ListParagraph"/>
         <w:numPr>
           <w:ilvl w:val="2"/>
-          <w:numId w:val="1"/>
-        </w:numPr>
-        <w:bidi w:val="0"/>
-      </w:pPr>
-      <w:r>
-        <w:t>Sigma – for the weighting Gaussian. Bigger sigma -&gt; bigger effect of wide windows around the missing snp</w:t>
-      </w:r>
+          <w:numId w:val="2"/>
+        </w:numPr>
+        <w:bidi w:val="0"/>
+        <w:spacing w:line="256" w:lineRule="auto"/>
+      </w:pPr>
+      <w:r>
+        <w:t xml:space="preserve">Sigma – for the weighting Gaussian. Bigger sigma -&gt; bigger effect of wide windows around the missing </w:t>
+      </w:r>
+      <w:proofErr w:type="spellStart"/>
+      <w:r>
+        <w:t>snp</w:t>
+      </w:r>
+      <w:proofErr w:type="spellEnd"/>
     </w:p>
     <w:p>
       <w:pPr>
         <w:pStyle w:val="ListParagraph"/>
         <w:numPr>
           <w:ilvl w:val="0"/>
-          <w:numId w:val="1"/>
-        </w:numPr>
-        <w:bidi w:val="0"/>
+          <w:numId w:val="2"/>
+        </w:numPr>
+        <w:bidi w:val="0"/>
+        <w:spacing w:line="256" w:lineRule="auto"/>
       </w:pPr>
       <w:r>
         <w:t>SVM:</w:t>
@@ -548,49 +1337,441 @@
         <w:pStyle w:val="ListParagraph"/>
         <w:numPr>
           <w:ilvl w:val="1"/>
-          <w:numId w:val="1"/>
-        </w:numPr>
-        <w:bidi w:val="0"/>
-      </w:pPr>
-      <w:r>
-        <w:t>Again, representing a missing snp, with vector of it's R nearest snp's from each side. i.e: 100. We noticed that near snp affect more than far, and therefore the Radius R.</w:t>
-      </w:r>
-    </w:p>
-    <w:p>
-      <w:pPr>
-        <w:pStyle w:val="ListParagraph"/>
-        <w:numPr>
-          <w:ilvl w:val="1"/>
-          <w:numId w:val="1"/>
-        </w:numPr>
-        <w:bidi w:val="0"/>
+          <w:numId w:val="2"/>
+        </w:numPr>
+        <w:bidi w:val="0"/>
+        <w:spacing w:line="256" w:lineRule="auto"/>
+      </w:pPr>
+      <w:r>
+        <w:t xml:space="preserve">Again, representing a missing </w:t>
+      </w:r>
+      <w:proofErr w:type="spellStart"/>
+      <w:r>
+        <w:t>snp</w:t>
+      </w:r>
+      <w:proofErr w:type="spellEnd"/>
+      <w:r>
+        <w:t xml:space="preserve">, with vector of </w:t>
+      </w:r>
+      <w:proofErr w:type="spellStart"/>
+      <w:proofErr w:type="gramStart"/>
+      <w:r>
+        <w:t>it's</w:t>
+      </w:r>
+      <w:proofErr w:type="spellEnd"/>
+      <w:proofErr w:type="gramEnd"/>
+      <w:r>
+        <w:t xml:space="preserve"> R nearest </w:t>
+      </w:r>
+      <w:proofErr w:type="spellStart"/>
+      <w:r>
+        <w:t>snp's</w:t>
+      </w:r>
+      <w:proofErr w:type="spellEnd"/>
+      <w:r>
+        <w:t xml:space="preserve"> from each side. </w:t>
+      </w:r>
+      <w:proofErr w:type="spellStart"/>
+      <w:r>
+        <w:t>i.e</w:t>
+      </w:r>
+      <w:proofErr w:type="spellEnd"/>
+      <w:r>
+        <w:t xml:space="preserve">: 100. We noticed that near </w:t>
+      </w:r>
+      <w:proofErr w:type="spellStart"/>
+      <w:r>
+        <w:t>snp</w:t>
+      </w:r>
+      <w:proofErr w:type="spellEnd"/>
+      <w:r>
+        <w:t xml:space="preserve"> affect more than far, and therefore the Radius R.</w:t>
+      </w:r>
+    </w:p>
+    <w:p>
+      <w:pPr>
+        <w:pStyle w:val="ListParagraph"/>
+        <w:numPr>
+          <w:ilvl w:val="1"/>
+          <w:numId w:val="2"/>
+        </w:numPr>
+        <w:bidi w:val="0"/>
+        <w:spacing w:line="256" w:lineRule="auto"/>
+      </w:pPr>
+      <w:r>
+        <w:t xml:space="preserve">For each missing </w:t>
+      </w:r>
+      <w:proofErr w:type="spellStart"/>
+      <w:r>
+        <w:t>snp</w:t>
+      </w:r>
+      <w:proofErr w:type="spellEnd"/>
+      <w:r>
+        <w:t xml:space="preserve">, a different </w:t>
+      </w:r>
+      <w:proofErr w:type="spellStart"/>
+      <w:r>
+        <w:t>svm</w:t>
+      </w:r>
+      <w:proofErr w:type="spellEnd"/>
+      <w:r>
+        <w:t xml:space="preserve"> model was trained.</w:t>
+      </w:r>
+    </w:p>
+    <w:p>
+      <w:pPr>
+        <w:pStyle w:val="ListParagraph"/>
+        <w:numPr>
+          <w:ilvl w:val="1"/>
+          <w:numId w:val="2"/>
+        </w:numPr>
+        <w:bidi w:val="0"/>
+        <w:spacing w:line="256" w:lineRule="auto"/>
+      </w:pPr>
+      <w:r>
+        <w:t xml:space="preserve">Using </w:t>
+      </w:r>
+      <w:proofErr w:type="spellStart"/>
+      <w:r>
+        <w:t>libsvm</w:t>
+      </w:r>
+      <w:proofErr w:type="spellEnd"/>
+      <w:r>
+        <w:t>.</w:t>
+      </w:r>
+    </w:p>
+    <w:p>
+      <w:pPr>
+        <w:pStyle w:val="ListParagraph"/>
+        <w:numPr>
+          <w:ilvl w:val="1"/>
+          <w:numId w:val="2"/>
+        </w:numPr>
+        <w:bidi w:val="0"/>
+        <w:spacing w:line="256" w:lineRule="auto"/>
+      </w:pPr>
+      <w:r>
+        <w:t>Parameters:</w:t>
+      </w:r>
+    </w:p>
+    <w:p>
+      <w:pPr>
+        <w:pStyle w:val="ListParagraph"/>
+        <w:numPr>
+          <w:ilvl w:val="2"/>
+          <w:numId w:val="2"/>
+        </w:numPr>
+        <w:bidi w:val="0"/>
+        <w:spacing w:line="256" w:lineRule="auto"/>
+      </w:pPr>
+      <w:r>
+        <w:t xml:space="preserve">R – radius of window around the missing </w:t>
+      </w:r>
+      <w:proofErr w:type="spellStart"/>
+      <w:r>
+        <w:t>snp</w:t>
+      </w:r>
+      <w:proofErr w:type="spellEnd"/>
+    </w:p>
+    <w:p>
+      <w:pPr>
+        <w:pStyle w:val="ListParagraph"/>
+        <w:numPr>
+          <w:ilvl w:val="2"/>
+          <w:numId w:val="2"/>
+        </w:numPr>
+        <w:bidi w:val="0"/>
+        <w:spacing w:line="256" w:lineRule="auto"/>
+      </w:pPr>
+      <w:proofErr w:type="spellStart"/>
+      <w:r>
+        <w:t>Svm</w:t>
+      </w:r>
+      <w:proofErr w:type="spellEnd"/>
+      <w:r>
+        <w:t xml:space="preserve"> options – passed to </w:t>
+      </w:r>
+      <w:proofErr w:type="spellStart"/>
+      <w:r>
+        <w:t>libsvm</w:t>
+      </w:r>
+      <w:proofErr w:type="spellEnd"/>
+    </w:p>
+    <w:p>
+      <w:pPr>
+        <w:pStyle w:val="ListParagraph"/>
+        <w:numPr>
+          <w:ilvl w:val="0"/>
+          <w:numId w:val="2"/>
+        </w:numPr>
+        <w:bidi w:val="0"/>
+        <w:spacing w:line="256" w:lineRule="auto"/>
+      </w:pPr>
+      <w:r>
+        <w:t>SVM2:</w:t>
+      </w:r>
+    </w:p>
+    <w:p>
+      <w:pPr>
+        <w:pStyle w:val="ListParagraph"/>
+        <w:numPr>
+          <w:ilvl w:val="1"/>
+          <w:numId w:val="2"/>
+        </w:numPr>
+        <w:bidi w:val="0"/>
+        <w:spacing w:line="256" w:lineRule="auto"/>
+      </w:pPr>
+      <w:r>
+        <w:t xml:space="preserve">The same as previous </w:t>
+      </w:r>
+      <w:proofErr w:type="spellStart"/>
+      <w:r>
+        <w:t>svm</w:t>
+      </w:r>
+      <w:proofErr w:type="spellEnd"/>
+      <w:r>
+        <w:t>, but with smarter features selection.</w:t>
+      </w:r>
+    </w:p>
+    <w:p>
+      <w:pPr>
+        <w:pStyle w:val="ListParagraph"/>
+        <w:numPr>
+          <w:ilvl w:val="1"/>
+          <w:numId w:val="2"/>
+        </w:numPr>
+        <w:bidi w:val="0"/>
+        <w:spacing w:line="256" w:lineRule="auto"/>
+      </w:pPr>
+      <w:r>
+        <w:t xml:space="preserve">During the training stage, </w:t>
+      </w:r>
+      <w:proofErr w:type="gramStart"/>
+      <w:r>
+        <w:t>For</w:t>
+      </w:r>
+      <w:proofErr w:type="gramEnd"/>
+      <w:r>
+        <w:t xml:space="preserve"> each missing </w:t>
+      </w:r>
+      <w:proofErr w:type="spellStart"/>
+      <w:r>
+        <w:t>snp</w:t>
+      </w:r>
+      <w:proofErr w:type="spellEnd"/>
+      <w:r>
+        <w:t xml:space="preserve">, find it's correlations (including permutations of 0 1 2) with near </w:t>
+      </w:r>
+      <w:proofErr w:type="spellStart"/>
+      <w:r>
+        <w:t>snps</w:t>
+      </w:r>
+      <w:proofErr w:type="spellEnd"/>
+      <w:r>
+        <w:t>. Take as features the best X correlated one.</w:t>
+      </w:r>
+    </w:p>
+    <w:p>
+      <w:pPr>
+        <w:pStyle w:val="ListParagraph"/>
+        <w:numPr>
+          <w:ilvl w:val="1"/>
+          <w:numId w:val="2"/>
+        </w:numPr>
+        <w:bidi w:val="0"/>
+        <w:spacing w:line="256" w:lineRule="auto"/>
+      </w:pPr>
+      <w:r>
+        <w:t xml:space="preserve">Continue with </w:t>
+      </w:r>
+      <w:proofErr w:type="spellStart"/>
+      <w:r>
+        <w:t>libsvm</w:t>
+      </w:r>
+      <w:proofErr w:type="spellEnd"/>
+      <w:r>
+        <w:t>.</w:t>
+      </w:r>
+    </w:p>
+    <w:p>
+      <w:pPr>
+        <w:pStyle w:val="ListParagraph"/>
+        <w:numPr>
+          <w:ilvl w:val="1"/>
+          <w:numId w:val="2"/>
+        </w:numPr>
+        <w:bidi w:val="0"/>
+        <w:spacing w:line="256" w:lineRule="auto"/>
+      </w:pPr>
+      <w:r>
+        <w:t>Parameters:</w:t>
+      </w:r>
+    </w:p>
+    <w:p>
+      <w:pPr>
+        <w:pStyle w:val="ListParagraph"/>
+        <w:numPr>
+          <w:ilvl w:val="2"/>
+          <w:numId w:val="2"/>
+        </w:numPr>
+        <w:bidi w:val="0"/>
+        <w:spacing w:line="256" w:lineRule="auto"/>
+      </w:pPr>
+      <w:r>
+        <w:t xml:space="preserve">R , </w:t>
+      </w:r>
+      <w:proofErr w:type="spellStart"/>
+      <w:r>
+        <w:t>svm</w:t>
+      </w:r>
+      <w:proofErr w:type="spellEnd"/>
+      <w:r>
+        <w:t xml:space="preserve"> options – like previous SVM algorithm</w:t>
+      </w:r>
+    </w:p>
+    <w:p>
+      <w:pPr>
+        <w:pStyle w:val="ListParagraph"/>
+        <w:numPr>
+          <w:ilvl w:val="2"/>
+          <w:numId w:val="2"/>
+        </w:numPr>
+        <w:bidi w:val="0"/>
+        <w:spacing w:line="256" w:lineRule="auto"/>
+      </w:pPr>
+      <w:r>
+        <w:t xml:space="preserve">X – </w:t>
+      </w:r>
+      <w:proofErr w:type="gramStart"/>
+      <w:r>
+        <w:t>number</w:t>
+      </w:r>
+      <w:proofErr w:type="gramEnd"/>
+      <w:r>
+        <w:t xml:space="preserve"> of top correlated near </w:t>
+      </w:r>
+      <w:proofErr w:type="spellStart"/>
+      <w:r>
+        <w:t>snp's</w:t>
+      </w:r>
+      <w:proofErr w:type="spellEnd"/>
+      <w:r>
+        <w:t xml:space="preserve"> to take.</w:t>
+      </w:r>
+    </w:p>
+    <w:p>
+      <w:pPr>
+        <w:pStyle w:val="ListParagraph"/>
+        <w:numPr>
+          <w:ilvl w:val="0"/>
+          <w:numId w:val="2"/>
+        </w:numPr>
+        <w:bidi w:val="0"/>
+        <w:spacing w:line="256" w:lineRule="auto"/>
+      </w:pPr>
+      <w:r>
+        <w:t>Decision Tree:</w:t>
+      </w:r>
+    </w:p>
+    <w:p>
+      <w:pPr>
+        <w:pStyle w:val="ListParagraph"/>
+        <w:numPr>
+          <w:ilvl w:val="1"/>
+          <w:numId w:val="2"/>
+        </w:numPr>
+        <w:bidi w:val="0"/>
+        <w:spacing w:line="256" w:lineRule="auto"/>
+      </w:pPr>
+      <w:r>
+        <w:t xml:space="preserve">Using </w:t>
+      </w:r>
+      <w:proofErr w:type="spellStart"/>
+      <w:r>
+        <w:t>matlab</w:t>
+      </w:r>
+      <w:proofErr w:type="spellEnd"/>
+      <w:r>
+        <w:t xml:space="preserve"> implementation: </w:t>
+      </w:r>
+      <w:proofErr w:type="spellStart"/>
+      <w:r>
+        <w:t>ClassifiacationTree</w:t>
+      </w:r>
+      <w:proofErr w:type="spellEnd"/>
+    </w:p>
+    <w:p>
+      <w:pPr>
+        <w:pStyle w:val="ListParagraph"/>
+        <w:numPr>
+          <w:ilvl w:val="1"/>
+          <w:numId w:val="2"/>
+        </w:numPr>
+        <w:bidi w:val="0"/>
+        <w:spacing w:line="256" w:lineRule="auto"/>
       </w:pPr>
       <w:r>
         <w:lastRenderedPageBreak/>
-        <w:t>For each missing snp, a different svm model was trained.</w:t>
-      </w:r>
-    </w:p>
-    <w:p>
-      <w:pPr>
-        <w:pStyle w:val="ListParagraph"/>
-        <w:numPr>
-          <w:ilvl w:val="1"/>
-          <w:numId w:val="1"/>
-        </w:numPr>
-        <w:bidi w:val="0"/>
-      </w:pPr>
-      <w:r>
-        <w:t>Using libsvm.</w:t>
-      </w:r>
-    </w:p>
-    <w:p>
-      <w:pPr>
-        <w:pStyle w:val="ListParagraph"/>
-        <w:numPr>
-          <w:ilvl w:val="1"/>
-          <w:numId w:val="1"/>
-        </w:numPr>
-        <w:bidi w:val="0"/>
+        <w:t xml:space="preserve">Create for each </w:t>
+      </w:r>
+      <w:proofErr w:type="spellStart"/>
+      <w:r>
+        <w:t>snp</w:t>
+      </w:r>
+      <w:proofErr w:type="spellEnd"/>
+      <w:r>
+        <w:t xml:space="preserve"> a decision tree, pruned to level 2 (</w:t>
+      </w:r>
+      <w:proofErr w:type="spellStart"/>
+      <w:r>
+        <w:t>matlab</w:t>
+      </w:r>
+      <w:proofErr w:type="spellEnd"/>
+      <w:r>
+        <w:t xml:space="preserve"> </w:t>
+      </w:r>
+      <w:proofErr w:type="spellStart"/>
+      <w:proofErr w:type="gramStart"/>
+      <w:r>
+        <w:t>api</w:t>
+      </w:r>
+      <w:proofErr w:type="spellEnd"/>
+      <w:proofErr w:type="gramEnd"/>
+      <w:r>
+        <w:t>).</w:t>
+      </w:r>
+    </w:p>
+    <w:p>
+      <w:pPr>
+        <w:pStyle w:val="ListParagraph"/>
+        <w:numPr>
+          <w:ilvl w:val="1"/>
+          <w:numId w:val="2"/>
+        </w:numPr>
+        <w:bidi w:val="0"/>
+        <w:spacing w:line="256" w:lineRule="auto"/>
+      </w:pPr>
+      <w:r>
+        <w:t xml:space="preserve">Consider only </w:t>
+      </w:r>
+      <w:proofErr w:type="spellStart"/>
+      <w:r>
+        <w:t>snps</w:t>
+      </w:r>
+      <w:proofErr w:type="spellEnd"/>
+      <w:r>
+        <w:t xml:space="preserve"> that are within R window around the missing one.</w:t>
+      </w:r>
+    </w:p>
+    <w:p>
+      <w:pPr>
+        <w:pStyle w:val="ListParagraph"/>
+        <w:numPr>
+          <w:ilvl w:val="1"/>
+          <w:numId w:val="2"/>
+        </w:numPr>
+        <w:bidi w:val="0"/>
+        <w:spacing w:line="256" w:lineRule="auto"/>
       </w:pPr>
       <w:r>
         <w:t>Parameters:</w:t>
@@ -601,12 +1782,120 @@
         <w:pStyle w:val="ListParagraph"/>
         <w:numPr>
           <w:ilvl w:val="2"/>
-          <w:numId w:val="1"/>
-        </w:numPr>
-        <w:bidi w:val="0"/>
-      </w:pPr>
-      <w:r>
-        <w:t>R – radius of window around the missing snp</w:t>
+          <w:numId w:val="2"/>
+        </w:numPr>
+        <w:bidi w:val="0"/>
+        <w:spacing w:line="256" w:lineRule="auto"/>
+      </w:pPr>
+      <w:r>
+        <w:t>R – radius</w:t>
+      </w:r>
+    </w:p>
+    <w:p>
+      <w:pPr>
+        <w:pStyle w:val="ListParagraph"/>
+        <w:numPr>
+          <w:ilvl w:val="0"/>
+          <w:numId w:val="2"/>
+        </w:numPr>
+        <w:bidi w:val="0"/>
+        <w:spacing w:line="256" w:lineRule="auto"/>
+      </w:pPr>
+      <w:proofErr w:type="spellStart"/>
+      <w:r>
+        <w:t>Adaboost</w:t>
+      </w:r>
+      <w:proofErr w:type="spellEnd"/>
+      <w:r>
+        <w:t>:</w:t>
+      </w:r>
+    </w:p>
+    <w:p>
+      <w:pPr>
+        <w:pStyle w:val="ListParagraph"/>
+        <w:numPr>
+          <w:ilvl w:val="1"/>
+          <w:numId w:val="2"/>
+        </w:numPr>
+        <w:bidi w:val="0"/>
+        <w:spacing w:line="256" w:lineRule="auto"/>
+      </w:pPr>
+      <w:r>
+        <w:t>Our implementation.</w:t>
+      </w:r>
+    </w:p>
+    <w:p>
+      <w:pPr>
+        <w:pStyle w:val="ListParagraph"/>
+        <w:numPr>
+          <w:ilvl w:val="1"/>
+          <w:numId w:val="2"/>
+        </w:numPr>
+        <w:bidi w:val="0"/>
+        <w:spacing w:line="256" w:lineRule="auto"/>
+      </w:pPr>
+      <w:r>
+        <w:t xml:space="preserve">Weak classifiers are: look at the </w:t>
+      </w:r>
+      <w:proofErr w:type="spellStart"/>
+      <w:r>
+        <w:t>snp</w:t>
+      </w:r>
+      <w:proofErr w:type="spellEnd"/>
+      <w:r>
+        <w:t xml:space="preserve"> in the index </w:t>
+      </w:r>
+      <w:proofErr w:type="spellStart"/>
+      <w:r>
+        <w:t>i</w:t>
+      </w:r>
+      <w:proofErr w:type="spellEnd"/>
+      <w:r>
+        <w:t xml:space="preserve">, check if </w:t>
+      </w:r>
+      <w:proofErr w:type="gramStart"/>
+      <w:r>
+        <w:t>it's</w:t>
+      </w:r>
+      <w:proofErr w:type="gramEnd"/>
+      <w:r>
+        <w:t xml:space="preserve"> value is j.</w:t>
+      </w:r>
+    </w:p>
+    <w:p>
+      <w:pPr>
+        <w:pStyle w:val="ListParagraph"/>
+        <w:numPr>
+          <w:ilvl w:val="1"/>
+          <w:numId w:val="2"/>
+        </w:numPr>
+        <w:bidi w:val="0"/>
+        <w:spacing w:line="256" w:lineRule="auto"/>
+      </w:pPr>
+      <w:r>
+        <w:t xml:space="preserve">For each </w:t>
+      </w:r>
+      <w:proofErr w:type="spellStart"/>
+      <w:r>
+        <w:t>snp</w:t>
+      </w:r>
+      <w:proofErr w:type="spellEnd"/>
+      <w:r>
+        <w:t>: trained 3 binary classifier: 0 or else, 1 or else, 2 of else. On test sample, run the three of them, taking the label with biggest coefficient result (before taking only the sign).</w:t>
+      </w:r>
+    </w:p>
+    <w:p>
+      <w:pPr>
+        <w:pStyle w:val="ListParagraph"/>
+        <w:numPr>
+          <w:ilvl w:val="1"/>
+          <w:numId w:val="2"/>
+        </w:numPr>
+        <w:bidi w:val="0"/>
+        <w:spacing w:line="256" w:lineRule="auto"/>
+      </w:pPr>
+      <w:r>
+        <w:t>Parameters:</w:t>
       </w:r>
     </w:p>
     <w:p>
@@ -614,74 +1903,106 @@
         <w:pStyle w:val="ListParagraph"/>
         <w:numPr>
           <w:ilvl w:val="2"/>
-          <w:numId w:val="1"/>
-        </w:numPr>
-        <w:bidi w:val="0"/>
-      </w:pPr>
-      <w:r>
-        <w:t>Svm options – passed to libsvm</w:t>
-      </w:r>
+          <w:numId w:val="2"/>
+        </w:numPr>
+        <w:bidi w:val="0"/>
+        <w:spacing w:line="256" w:lineRule="auto"/>
+      </w:pPr>
+      <w:r>
+        <w:t>R – radius</w:t>
+      </w:r>
+    </w:p>
+    <w:p>
+      <w:pPr>
+        <w:pStyle w:val="ListParagraph"/>
+        <w:numPr>
+          <w:ilvl w:val="2"/>
+          <w:numId w:val="2"/>
+        </w:numPr>
+        <w:bidi w:val="0"/>
+        <w:spacing w:line="256" w:lineRule="auto"/>
+      </w:pPr>
+      <w:r>
+        <w:t xml:space="preserve">T – number of iterations for </w:t>
+      </w:r>
+      <w:proofErr w:type="spellStart"/>
+      <w:r>
+        <w:t>adaboost</w:t>
+      </w:r>
+      <w:proofErr w:type="spellEnd"/>
     </w:p>
     <w:p>
       <w:pPr>
         <w:pStyle w:val="ListParagraph"/>
         <w:numPr>
           <w:ilvl w:val="0"/>
-          <w:numId w:val="1"/>
-        </w:numPr>
-        <w:bidi w:val="0"/>
-      </w:pPr>
-      <w:r>
-        <w:t>SVM2:</w:t>
-      </w:r>
-    </w:p>
-    <w:p>
-      <w:pPr>
-        <w:pStyle w:val="ListParagraph"/>
-        <w:numPr>
-          <w:ilvl w:val="1"/>
-          <w:numId w:val="1"/>
-        </w:numPr>
-        <w:bidi w:val="0"/>
-      </w:pPr>
-      <w:r>
-        <w:t>The same as previous svm, but with smarter features selection.</w:t>
-      </w:r>
-    </w:p>
-    <w:p>
-      <w:pPr>
-        <w:pStyle w:val="ListParagraph"/>
-        <w:numPr>
-          <w:ilvl w:val="1"/>
-          <w:numId w:val="1"/>
-        </w:numPr>
-        <w:bidi w:val="0"/>
-      </w:pPr>
-      <w:r>
-        <w:t>During the training stage, For each missing snp, find it's correlations (including permutations of 0 1 2) with near snps. Take as features the best X correlated one.</w:t>
-      </w:r>
-    </w:p>
-    <w:p>
-      <w:pPr>
-        <w:pStyle w:val="ListParagraph"/>
-        <w:numPr>
-          <w:ilvl w:val="1"/>
-          <w:numId w:val="1"/>
-        </w:numPr>
-        <w:bidi w:val="0"/>
-      </w:pPr>
-      <w:r>
-        <w:t>Continue with libsvm.</w:t>
-      </w:r>
-    </w:p>
-    <w:p>
-      <w:pPr>
-        <w:pStyle w:val="ListParagraph"/>
-        <w:numPr>
-          <w:ilvl w:val="1"/>
-          <w:numId w:val="1"/>
-        </w:numPr>
-        <w:bidi w:val="0"/>
+          <w:numId w:val="2"/>
+        </w:numPr>
+        <w:bidi w:val="0"/>
+        <w:spacing w:line="256" w:lineRule="auto"/>
+      </w:pPr>
+      <w:r>
+        <w:t>Histograms descriptor + SVM:</w:t>
+      </w:r>
+    </w:p>
+    <w:p>
+      <w:pPr>
+        <w:pStyle w:val="ListParagraph"/>
+        <w:numPr>
+          <w:ilvl w:val="1"/>
+          <w:numId w:val="2"/>
+        </w:numPr>
+        <w:bidi w:val="0"/>
+        <w:spacing w:line="256" w:lineRule="auto"/>
+      </w:pPr>
+      <w:proofErr w:type="gramStart"/>
+      <w:r>
+        <w:t>tried</w:t>
+      </w:r>
+      <w:proofErr w:type="gramEnd"/>
+      <w:r>
+        <w:t xml:space="preserve"> to find different features vectors for the SVM.</w:t>
+      </w:r>
+    </w:p>
+    <w:p>
+      <w:pPr>
+        <w:pStyle w:val="ListParagraph"/>
+        <w:numPr>
+          <w:ilvl w:val="1"/>
+          <w:numId w:val="2"/>
+        </w:numPr>
+        <w:bidi w:val="0"/>
+        <w:spacing w:line="256" w:lineRule="auto"/>
+      </w:pPr>
+      <w:r>
+        <w:t xml:space="preserve">Histograms descriptor: taking a window of </w:t>
+      </w:r>
+      <w:proofErr w:type="spellStart"/>
+      <w:r>
+        <w:t>snps</w:t>
+      </w:r>
+      <w:proofErr w:type="spellEnd"/>
+      <w:r>
+        <w:t xml:space="preserve"> around the missing </w:t>
+      </w:r>
+      <w:proofErr w:type="spellStart"/>
+      <w:r>
+        <w:t>snp</w:t>
+      </w:r>
+      <w:proofErr w:type="spellEnd"/>
+      <w:r>
+        <w:t>. Dividing it to buckets, and create a vector from the histograms of each bucket.</w:t>
+      </w:r>
+    </w:p>
+    <w:p>
+      <w:pPr>
+        <w:pStyle w:val="ListParagraph"/>
+        <w:numPr>
+          <w:ilvl w:val="1"/>
+          <w:numId w:val="2"/>
+        </w:numPr>
+        <w:bidi w:val="0"/>
+        <w:spacing w:line="256" w:lineRule="auto"/>
       </w:pPr>
       <w:r>
         <w:t>Parameters:</w:t>
@@ -692,12 +2013,13 @@
         <w:pStyle w:val="ListParagraph"/>
         <w:numPr>
           <w:ilvl w:val="2"/>
-          <w:numId w:val="1"/>
-        </w:numPr>
-        <w:bidi w:val="0"/>
-      </w:pPr>
-      <w:r>
-        <w:t>R , svm options – like previous SVM algorithm</w:t>
+          <w:numId w:val="2"/>
+        </w:numPr>
+        <w:bidi w:val="0"/>
+        <w:spacing w:line="256" w:lineRule="auto"/>
+      </w:pPr>
+      <w:r>
+        <w:t>Width – of the window.</w:t>
       </w:r>
     </w:p>
     <w:p>
@@ -705,256 +2027,10 @@
         <w:pStyle w:val="ListParagraph"/>
         <w:numPr>
           <w:ilvl w:val="2"/>
-          <w:numId w:val="1"/>
-        </w:numPr>
-        <w:bidi w:val="0"/>
-      </w:pPr>
-      <w:r>
-        <w:t>X – number of top correlated near snp's to take.</w:t>
-      </w:r>
-    </w:p>
-    <w:p>
-      <w:pPr>
-        <w:pStyle w:val="ListParagraph"/>
-        <w:numPr>
-          <w:ilvl w:val="0"/>
-          <w:numId w:val="1"/>
-        </w:numPr>
-        <w:bidi w:val="0"/>
-      </w:pPr>
-      <w:r>
-        <w:t>Decision Tree:</w:t>
-      </w:r>
-    </w:p>
-    <w:p>
-      <w:pPr>
-        <w:pStyle w:val="ListParagraph"/>
-        <w:numPr>
-          <w:ilvl w:val="1"/>
-          <w:numId w:val="1"/>
-        </w:numPr>
-        <w:bidi w:val="0"/>
-      </w:pPr>
-      <w:r>
-        <w:t>Using matlab implementation: ClassifiacationTree</w:t>
-      </w:r>
-    </w:p>
-    <w:p>
-      <w:pPr>
-        <w:pStyle w:val="ListParagraph"/>
-        <w:numPr>
-          <w:ilvl w:val="1"/>
-          <w:numId w:val="1"/>
-        </w:numPr>
-        <w:bidi w:val="0"/>
-      </w:pPr>
-      <w:r>
-        <w:t>Create for each snp a decision tree, pruned to level 2 (matlab api).</w:t>
-      </w:r>
-    </w:p>
-    <w:p>
-      <w:pPr>
-        <w:pStyle w:val="ListParagraph"/>
-        <w:numPr>
-          <w:ilvl w:val="1"/>
-          <w:numId w:val="1"/>
-        </w:numPr>
-        <w:bidi w:val="0"/>
-      </w:pPr>
-      <w:r>
-        <w:t>Consider only snps that are within R window around the missing one.</w:t>
-      </w:r>
-    </w:p>
-    <w:p>
-      <w:pPr>
-        <w:pStyle w:val="ListParagraph"/>
-        <w:numPr>
-          <w:ilvl w:val="1"/>
-          <w:numId w:val="1"/>
-        </w:numPr>
-        <w:bidi w:val="0"/>
-      </w:pPr>
-      <w:r>
-        <w:t>Parameters:</w:t>
-      </w:r>
-    </w:p>
-    <w:p>
-      <w:pPr>
-        <w:pStyle w:val="ListParagraph"/>
-        <w:numPr>
-          <w:ilvl w:val="2"/>
-          <w:numId w:val="1"/>
-        </w:numPr>
-        <w:bidi w:val="0"/>
-      </w:pPr>
-      <w:r>
-        <w:t>R – radius</w:t>
-      </w:r>
-    </w:p>
-    <w:p>
-      <w:pPr>
-        <w:pStyle w:val="ListParagraph"/>
-        <w:numPr>
-          <w:ilvl w:val="0"/>
-          <w:numId w:val="1"/>
-        </w:numPr>
-        <w:bidi w:val="0"/>
-      </w:pPr>
-      <w:r>
-        <w:t>Adaboost:</w:t>
-      </w:r>
-    </w:p>
-    <w:p>
-      <w:pPr>
-        <w:pStyle w:val="ListParagraph"/>
-        <w:numPr>
-          <w:ilvl w:val="1"/>
-          <w:numId w:val="1"/>
-        </w:numPr>
-        <w:bidi w:val="0"/>
-      </w:pPr>
-      <w:r>
-        <w:t>Our implementation.</w:t>
-      </w:r>
-    </w:p>
-    <w:p>
-      <w:pPr>
-        <w:pStyle w:val="ListParagraph"/>
-        <w:numPr>
-          <w:ilvl w:val="1"/>
-          <w:numId w:val="1"/>
-        </w:numPr>
-        <w:bidi w:val="0"/>
-      </w:pPr>
-      <w:r>
-        <w:t>Weak classifiers are: look at the snp in the index i, check if it's value is j.</w:t>
-      </w:r>
-    </w:p>
-    <w:p>
-      <w:pPr>
-        <w:pStyle w:val="ListParagraph"/>
-        <w:numPr>
-          <w:ilvl w:val="1"/>
-          <w:numId w:val="1"/>
-        </w:numPr>
-        <w:bidi w:val="0"/>
-      </w:pPr>
-      <w:r>
-        <w:t>For each snp: trained 3 binary classifier: 0 or else, 1 or else, 2 of else. On test sample, run the three of them, taking the label with biggest coefficient result (before taking only the sign).</w:t>
-      </w:r>
-    </w:p>
-    <w:p>
-      <w:pPr>
-        <w:pStyle w:val="ListParagraph"/>
-        <w:numPr>
-          <w:ilvl w:val="1"/>
-          <w:numId w:val="1"/>
-        </w:numPr>
-        <w:bidi w:val="0"/>
-      </w:pPr>
-      <w:r>
-        <w:t>Parameters:</w:t>
-      </w:r>
-    </w:p>
-    <w:p>
-      <w:pPr>
-        <w:pStyle w:val="ListParagraph"/>
-        <w:numPr>
-          <w:ilvl w:val="2"/>
-          <w:numId w:val="1"/>
-        </w:numPr>
-        <w:bidi w:val="0"/>
-      </w:pPr>
-      <w:r>
-        <w:t>R – radius</w:t>
-      </w:r>
-    </w:p>
-    <w:p>
-      <w:pPr>
-        <w:pStyle w:val="ListParagraph"/>
-        <w:numPr>
-          <w:ilvl w:val="2"/>
-          <w:numId w:val="1"/>
-        </w:numPr>
-        <w:bidi w:val="0"/>
-      </w:pPr>
-      <w:r>
-        <w:t>T – number of iterations for adaboost</w:t>
-      </w:r>
-    </w:p>
-    <w:p>
-      <w:pPr>
-        <w:pStyle w:val="ListParagraph"/>
-        <w:numPr>
-          <w:ilvl w:val="0"/>
-          <w:numId w:val="1"/>
-        </w:numPr>
-        <w:bidi w:val="0"/>
-      </w:pPr>
-      <w:r>
-        <w:t>Histograms descriptor + SVM:</w:t>
-      </w:r>
-    </w:p>
-    <w:p>
-      <w:pPr>
-        <w:pStyle w:val="ListParagraph"/>
-        <w:numPr>
-          <w:ilvl w:val="1"/>
-          <w:numId w:val="1"/>
-        </w:numPr>
-        <w:bidi w:val="0"/>
-      </w:pPr>
-      <w:r>
-        <w:t>tried to find different features vectors for the SVM.</w:t>
-      </w:r>
-    </w:p>
-    <w:p>
-      <w:pPr>
-        <w:pStyle w:val="ListParagraph"/>
-        <w:numPr>
-          <w:ilvl w:val="1"/>
-          <w:numId w:val="1"/>
-        </w:numPr>
-        <w:bidi w:val="0"/>
-      </w:pPr>
-      <w:r>
-        <w:t>Histograms descriptor: taking a window of snps around the missing snp. Dividing it to buckets, and create a vector from the histograms of each bucket.</w:t>
-      </w:r>
-    </w:p>
-    <w:p>
-      <w:pPr>
-        <w:pStyle w:val="ListParagraph"/>
-        <w:numPr>
-          <w:ilvl w:val="1"/>
-          <w:numId w:val="1"/>
-        </w:numPr>
-        <w:bidi w:val="0"/>
-      </w:pPr>
-      <w:r>
-        <w:t>Parameters:</w:t>
-      </w:r>
-    </w:p>
-    <w:p>
-      <w:pPr>
-        <w:pStyle w:val="ListParagraph"/>
-        <w:numPr>
-          <w:ilvl w:val="2"/>
-          <w:numId w:val="1"/>
-        </w:numPr>
-        <w:bidi w:val="0"/>
-      </w:pPr>
-      <w:r>
-        <w:t>Width – of the window.</w:t>
-      </w:r>
-    </w:p>
-    <w:p>
-      <w:pPr>
-        <w:pStyle w:val="ListParagraph"/>
-        <w:numPr>
-          <w:ilvl w:val="2"/>
-          <w:numId w:val="1"/>
-        </w:numPr>
-        <w:bidi w:val="0"/>
+          <w:numId w:val="2"/>
+        </w:numPr>
+        <w:bidi w:val="0"/>
+        <w:spacing w:line="256" w:lineRule="auto"/>
       </w:pPr>
       <w:r>
         <w:t>Slide interval – size of each bucket inside the window.</w:t>
@@ -971,14 +2047,13 @@
       <w:pPr>
         <w:rPr>
           <w:u w:val="single"/>
-          <w:rtl/>
         </w:rPr>
       </w:pPr>
       <w:r>
         <w:rPr>
           <w:u w:val="single"/>
         </w:rPr>
-        <w:t>Submitted Files</w:t>
+        <w:t>Submitted Files:</w:t>
       </w:r>
     </w:p>
     <w:p>
@@ -1113,6 +2188,18 @@
   </w:abstractNum>
   <w:num w:numId="1">
     <w:abstractNumId w:val="0"/>
+  </w:num>
+  <w:num w:numId="2">
+    <w:abstractNumId w:val="0"/>
+    <w:lvlOverride w:ilvl="0"/>
+    <w:lvlOverride w:ilvl="1"/>
+    <w:lvlOverride w:ilvl="2"/>
+    <w:lvlOverride w:ilvl="3"/>
+    <w:lvlOverride w:ilvl="4"/>
+    <w:lvlOverride w:ilvl="5"/>
+    <w:lvlOverride w:ilvl="6"/>
+    <w:lvlOverride w:ilvl="7"/>
+    <w:lvlOverride w:ilvl="8"/>
   </w:num>
 </w:numbering>
 </file>

</xml_diff>

<commit_message>
read me added results for ada,svm2,tree
</commit_message>
<xml_diff>
--- a/final/readme.docx
+++ b/final/readme.docx
@@ -34,13 +34,8 @@
         <w:spacing w:after="0"/>
         <w:jc w:val="both"/>
       </w:pPr>
-      <w:proofErr w:type="spellStart"/>
-      <w:r>
-        <w:t>Shahar</w:t>
-      </w:r>
-      <w:proofErr w:type="spellEnd"/>
-      <w:r>
-        <w:t xml:space="preserve"> </w:t>
+      <w:r>
+        <w:t xml:space="preserve">Shahar </w:t>
       </w:r>
       <w:r>
         <w:t xml:space="preserve">Davidson </w:t>
@@ -80,9 +75,11 @@
       <w:r>
         <w:t xml:space="preserve">Roee </w:t>
       </w:r>
+      <w:proofErr w:type="spellStart"/>
       <w:r>
         <w:t>Sheffer</w:t>
       </w:r>
+      <w:proofErr w:type="spellEnd"/>
       <w:r>
         <w:t xml:space="preserve"> </w:t>
       </w:r>
@@ -341,7 +338,6 @@
       <w:pPr>
         <w:bidi w:val="0"/>
         <w:rPr>
-          <w:rFonts w:hint="cs"/>
           <w:rtl/>
         </w:rPr>
       </w:pPr>
@@ -497,10 +493,18 @@
         <w:bidi w:val="0"/>
       </w:pPr>
       <w:r>
-        <w:t xml:space="preserve">Parameters: dim_radius, </w:t>
+        <w:t xml:space="preserve">Parameters: </w:t>
       </w:r>
       <w:proofErr w:type="spellStart"/>
       <w:r>
+        <w:t>dim_radius</w:t>
+      </w:r>
+      <w:proofErr w:type="spellEnd"/>
+      <w:r>
+        <w:t xml:space="preserve">, </w:t>
+      </w:r>
+      <w:proofErr w:type="spellStart"/>
+      <w:r>
         <w:t>top_features</w:t>
       </w:r>
       <w:proofErr w:type="spellEnd"/>
@@ -530,10 +534,7 @@
         <w:bidi w:val="0"/>
       </w:pPr>
       <w:r>
-        <w:t xml:space="preserve">In this algorithm we look for the SNP most “entangled” to the SNP we are trying to predict. The most entangled SNP is found to be the SNP </w:t>
-      </w:r>
-      <w:r>
-        <w:t>(or any of the 27 substitutions of the SNP, [0 1 2] -&gt; [</w:t>
+        <w:t>In this algorithm we look for the SNP most “entangled” to the SNP we are trying to predict. The most entangled SNP is found to be the SNP (or any of the 27 substitutions of the SNP, [0 1 2] -&gt; [</w:t>
       </w:r>
       <w:proofErr w:type="gramStart"/>
       <w:r>
@@ -541,16 +542,7 @@
       </w:r>
       <w:proofErr w:type="gramEnd"/>
       <w:r>
-        <w:t xml:space="preserve"> ?])</w:t>
-      </w:r>
-      <w:r>
-        <w:t xml:space="preserve"> most correlated with the missing SNP. </w:t>
-      </w:r>
-      <w:r>
-        <w:t>Once found, classifying is done by simply choosing the value of the entangled SNP after substitution.</w:t>
-      </w:r>
-      <w:r>
-        <w:t xml:space="preserve"> As before, we look for the most correlated SNP only with a certain distance from the missing SNP. </w:t>
+        <w:t xml:space="preserve"> ?]) most correlated with the missing SNP. Once found, classifying is done by simply choosing the value of the entangled SNP after substitution. As before, we look for the most correlated SNP only with a certain distance from the missing SNP. </w:t>
       </w:r>
     </w:p>
     <w:p>
@@ -575,7 +567,15 @@
         <w:bidi w:val="0"/>
       </w:pPr>
       <w:r>
-        <w:t xml:space="preserve">We used the matlab implementation: </w:t>
+        <w:t xml:space="preserve">We used the </w:t>
+      </w:r>
+      <w:proofErr w:type="spellStart"/>
+      <w:r>
+        <w:t>matlab</w:t>
+      </w:r>
+      <w:proofErr w:type="spellEnd"/>
+      <w:r>
+        <w:t xml:space="preserve"> implementation: </w:t>
       </w:r>
       <w:proofErr w:type="spellStart"/>
       <w:r>
@@ -683,10 +683,7 @@
         <w:bidi w:val="0"/>
       </w:pPr>
       <w:r>
-        <w:t>Adaboost</w:t>
-      </w:r>
-      <w:r>
-        <w:t>:</w:t>
+        <w:t>Adaboost:</w:t>
       </w:r>
     </w:p>
     <w:p>
@@ -1206,8 +1203,6 @@
               <w:bidi w:val="0"/>
               <w:jc w:val="both"/>
             </w:pPr>
-            <w:bookmarkStart w:id="0" w:name="_GoBack"/>
-            <w:bookmarkEnd w:id="0"/>
           </w:p>
         </w:tc>
       </w:tr>
@@ -1378,6 +1373,9 @@
               <w:bidi w:val="0"/>
               <w:jc w:val="both"/>
             </w:pPr>
+            <w:r>
+              <w:t>74.42</w:t>
+            </w:r>
           </w:p>
         </w:tc>
         <w:tc>
@@ -1409,6 +1407,17 @@
               <w:bidi w:val="0"/>
               <w:jc w:val="both"/>
             </w:pPr>
+            <w:r>
+              <w:t xml:space="preserve">Radius=30, </w:t>
+            </w:r>
+            <w:r>
+              <w:t>top_featu</w:t>
+            </w:r>
+            <w:bookmarkStart w:id="0" w:name="_GoBack"/>
+            <w:bookmarkEnd w:id="0"/>
+            <w:r>
+              <w:t>res=10</w:t>
+            </w:r>
           </w:p>
         </w:tc>
       </w:tr>
@@ -1439,6 +1448,9 @@
               <w:bidi w:val="0"/>
               <w:jc w:val="both"/>
             </w:pPr>
+            <w:r>
+              <w:t>75.98</w:t>
+            </w:r>
           </w:p>
         </w:tc>
         <w:tc>
@@ -1472,6 +1484,9 @@
               <w:bidi w:val="0"/>
               <w:jc w:val="both"/>
             </w:pPr>
+            <w:r>
+              <w:t>Radius=8</w:t>
+            </w:r>
           </w:p>
         </w:tc>
       </w:tr>
@@ -1488,9 +1503,11 @@
               <w:bidi w:val="0"/>
               <w:jc w:val="both"/>
             </w:pPr>
+            <w:proofErr w:type="spellStart"/>
             <w:r>
               <w:t>Adaboost</w:t>
             </w:r>
+            <w:proofErr w:type="spellEnd"/>
           </w:p>
         </w:tc>
         <w:tc>
@@ -1502,6 +1519,9 @@
               <w:bidi w:val="0"/>
               <w:jc w:val="both"/>
             </w:pPr>
+            <w:r>
+              <w:t>74.45</w:t>
+            </w:r>
           </w:p>
         </w:tc>
         <w:tc>
@@ -1529,6 +1549,9 @@
               <w:bidi w:val="0"/>
               <w:jc w:val="both"/>
             </w:pPr>
+            <w:r>
+              <w:t>Radius=30, T=9</w:t>
+            </w:r>
           </w:p>
         </w:tc>
       </w:tr>
@@ -1546,16 +1569,7 @@
               <w:jc w:val="both"/>
             </w:pPr>
             <w:r>
-              <w:t>Histogram</w:t>
-            </w:r>
-            <w:r>
-              <w:t xml:space="preserve"> </w:t>
-            </w:r>
-            <w:r>
-              <w:t>D</w:t>
-            </w:r>
-            <w:r>
-              <w:t>escriptor</w:t>
+              <w:t>Histogram Descriptor</w:t>
             </w:r>
           </w:p>
         </w:tc>
@@ -1612,10 +1626,7 @@
               <w:jc w:val="both"/>
             </w:pPr>
             <w:r>
-              <w:t>E</w:t>
-            </w:r>
-            <w:r>
-              <w:t>ntangled SNP</w:t>
+              <w:t>Entangled SNP</w:t>
             </w:r>
           </w:p>
         </w:tc>
@@ -1878,8 +1889,13 @@
       </w:r>
       <w:proofErr w:type="spellEnd"/>
       <w:r>
-        <w:t xml:space="preserve"> to matlab</w:t>
-      </w:r>
+        <w:t xml:space="preserve"> to </w:t>
+      </w:r>
+      <w:proofErr w:type="spellStart"/>
+      <w:r>
+        <w:t>matlab</w:t>
+      </w:r>
+      <w:proofErr w:type="spellEnd"/>
     </w:p>
     <w:p>
       <w:pPr>
@@ -2517,6 +2533,7 @@
   <w:style w:type="character" w:default="1" w:styleId="DefaultParagraphFont">
     <w:name w:val="Default Paragraph Font"/>
     <w:uiPriority w:val="1"/>
+    <w:semiHidden/>
     <w:unhideWhenUsed/>
   </w:style>
   <w:style w:type="table" w:default="1" w:styleId="TableNormal">
@@ -2571,6 +2588,7 @@
       <w:spacing w:after="0" w:line="240" w:lineRule="auto"/>
     </w:pPr>
     <w:tblPr>
+      <w:tblInd w:w="0" w:type="dxa"/>
       <w:tblBorders>
         <w:top w:val="single" w:sz="4" w:space="0" w:color="auto"/>
         <w:left w:val="single" w:sz="4" w:space="0" w:color="auto"/>
@@ -2579,6 +2597,12 @@
         <w:insideH w:val="single" w:sz="4" w:space="0" w:color="auto"/>
         <w:insideV w:val="single" w:sz="4" w:space="0" w:color="auto"/>
       </w:tblBorders>
+      <w:tblCellMar>
+        <w:top w:w="0" w:type="dxa"/>
+        <w:left w:w="108" w:type="dxa"/>
+        <w:bottom w:w="0" w:type="dxa"/>
+        <w:right w:w="108" w:type="dxa"/>
+      </w:tblCellMar>
     </w:tblPr>
   </w:style>
   <w:style w:type="character" w:customStyle="1" w:styleId="Heading1Char">

</xml_diff>